<commit_message>
agrego notas al doc
</commit_message>
<xml_diff>
--- a/tasks to do/TP Text Mining.docx
+++ b/tasks to do/TP Text Mining.docx
@@ -4,7 +4,7 @@
   <w:body>
     <w:p>
       <w:pPr>
-        <w:pStyle w:val="Normal1"/>
+        <w:pStyle w:val="LOnormal"/>
         <w:rPr/>
       </w:pPr>
       <w:r>
@@ -14,25 +14,25 @@
     </w:p>
     <w:p>
       <w:pPr>
-        <w:pStyle w:val="Normal1"/>
-        <w:rPr/>
-      </w:pPr>
-      <w:r>
-        <w:rPr/>
-      </w:r>
-    </w:p>
-    <w:p>
-      <w:pPr>
-        <w:pStyle w:val="Normal1"/>
-        <w:rPr/>
-      </w:pPr>
-      <w:r>
-        <w:rPr/>
-      </w:r>
-    </w:p>
-    <w:p>
-      <w:pPr>
-        <w:pStyle w:val="Normal1"/>
+        <w:pStyle w:val="LOnormal"/>
+        <w:rPr/>
+      </w:pPr>
+      <w:r>
+        <w:rPr/>
+      </w:r>
+    </w:p>
+    <w:p>
+      <w:pPr>
+        <w:pStyle w:val="LOnormal"/>
+        <w:rPr/>
+      </w:pPr>
+      <w:r>
+        <w:rPr/>
+      </w:r>
+    </w:p>
+    <w:p>
+      <w:pPr>
+        <w:pStyle w:val="LOnormal"/>
         <w:rPr>
           <w:b/>
           <w:b/>
@@ -47,7 +47,7 @@
     </w:p>
     <w:p>
       <w:pPr>
-        <w:pStyle w:val="Normal1"/>
+        <w:pStyle w:val="LOnormal"/>
         <w:numPr>
           <w:ilvl w:val="0"/>
           <w:numId w:val="3"/>
@@ -68,7 +68,7 @@
     </w:p>
     <w:p>
       <w:pPr>
-        <w:pStyle w:val="Normal1"/>
+        <w:pStyle w:val="LOnormal"/>
         <w:numPr>
           <w:ilvl w:val="0"/>
           <w:numId w:val="4"/>
@@ -87,7 +87,7 @@
     </w:p>
     <w:p>
       <w:pPr>
-        <w:pStyle w:val="Normal1"/>
+        <w:pStyle w:val="LOnormal"/>
         <w:numPr>
           <w:ilvl w:val="0"/>
           <w:numId w:val="4"/>
@@ -106,17 +106,17 @@
     </w:p>
     <w:p>
       <w:pPr>
-        <w:pStyle w:val="Normal1"/>
-        <w:ind w:left="0" w:hanging="0"/>
-        <w:rPr/>
-      </w:pPr>
-      <w:r>
-        <w:rPr/>
-      </w:r>
-    </w:p>
-    <w:p>
-      <w:pPr>
-        <w:pStyle w:val="Normal1"/>
+        <w:pStyle w:val="LOnormal"/>
+        <w:ind w:left="0" w:hanging="0"/>
+        <w:rPr/>
+      </w:pPr>
+      <w:r>
+        <w:rPr/>
+      </w:r>
+    </w:p>
+    <w:p>
+      <w:pPr>
+        <w:pStyle w:val="LOnormal"/>
         <w:numPr>
           <w:ilvl w:val="0"/>
           <w:numId w:val="3"/>
@@ -135,7 +135,7 @@
     </w:p>
     <w:p>
       <w:pPr>
-        <w:pStyle w:val="Normal1"/>
+        <w:pStyle w:val="LOnormal"/>
         <w:ind w:left="720" w:hanging="0"/>
         <w:rPr/>
       </w:pPr>
@@ -145,7 +145,7 @@
     </w:p>
     <w:p>
       <w:pPr>
-        <w:pStyle w:val="Normal1"/>
+        <w:pStyle w:val="LOnormal"/>
         <w:ind w:left="720" w:hanging="0"/>
         <w:rPr/>
       </w:pPr>
@@ -155,7 +155,7 @@
     </w:p>
     <w:p>
       <w:pPr>
-        <w:pStyle w:val="Normal1"/>
+        <w:pStyle w:val="LOnormal"/>
         <w:numPr>
           <w:ilvl w:val="0"/>
           <w:numId w:val="3"/>
@@ -176,7 +176,7 @@
     </w:p>
     <w:p>
       <w:pPr>
-        <w:pStyle w:val="Normal1"/>
+        <w:pStyle w:val="LOnormal"/>
         <w:ind w:left="0" w:hanging="0"/>
         <w:rPr/>
       </w:pPr>
@@ -187,7 +187,7 @@
     </w:p>
     <w:p>
       <w:pPr>
-        <w:pStyle w:val="Normal1"/>
+        <w:pStyle w:val="LOnormal"/>
         <w:ind w:left="0" w:hanging="0"/>
         <w:rPr>
           <w:highlight w:val="yellow"/>
@@ -206,7 +206,7 @@
     </w:p>
     <w:p>
       <w:pPr>
-        <w:pStyle w:val="Normal1"/>
+        <w:pStyle w:val="LOnormal"/>
         <w:rPr/>
       </w:pPr>
       <w:r>
@@ -216,16 +216,16 @@
     </w:p>
     <w:p>
       <w:pPr>
-        <w:pStyle w:val="Normal1"/>
-        <w:rPr/>
-      </w:pPr>
-      <w:r>
-        <w:rPr/>
-      </w:r>
-    </w:p>
-    <w:p>
-      <w:pPr>
-        <w:pStyle w:val="Normal1"/>
+        <w:pStyle w:val="LOnormal"/>
+        <w:rPr/>
+      </w:pPr>
+      <w:r>
+        <w:rPr/>
+      </w:r>
+    </w:p>
+    <w:p>
+      <w:pPr>
+        <w:pStyle w:val="LOnormal"/>
         <w:rPr/>
       </w:pPr>
       <w:r>
@@ -255,16 +255,16 @@
     </w:p>
     <w:p>
       <w:pPr>
-        <w:pStyle w:val="Normal1"/>
-        <w:rPr/>
-      </w:pPr>
-      <w:r>
-        <w:rPr/>
-      </w:r>
-    </w:p>
-    <w:p>
-      <w:pPr>
-        <w:pStyle w:val="Normal1"/>
+        <w:pStyle w:val="LOnormal"/>
+        <w:rPr/>
+      </w:pPr>
+      <w:r>
+        <w:rPr/>
+      </w:r>
+    </w:p>
+    <w:p>
+      <w:pPr>
+        <w:pStyle w:val="LOnormal"/>
         <w:rPr>
           <w:highlight w:val="yellow"/>
         </w:rPr>
@@ -301,17 +301,17 @@
     </w:p>
     <w:p>
       <w:pPr>
-        <w:pStyle w:val="Normal1"/>
-        <w:ind w:left="0" w:hanging="0"/>
-        <w:rPr/>
-      </w:pPr>
-      <w:r>
-        <w:rPr/>
-      </w:r>
-    </w:p>
-    <w:p>
-      <w:pPr>
-        <w:pStyle w:val="Normal1"/>
+        <w:pStyle w:val="LOnormal"/>
+        <w:ind w:left="0" w:hanging="0"/>
+        <w:rPr/>
+      </w:pPr>
+      <w:r>
+        <w:rPr/>
+      </w:r>
+    </w:p>
+    <w:p>
+      <w:pPr>
+        <w:pStyle w:val="LOnormal"/>
         <w:ind w:left="0" w:hanging="0"/>
         <w:rPr>
           <w:b/>
@@ -331,7 +331,7 @@
     </w:p>
     <w:p>
       <w:pPr>
-        <w:pStyle w:val="Normal1"/>
+        <w:pStyle w:val="LOnormal"/>
         <w:ind w:left="0" w:hanging="0"/>
         <w:rPr>
           <w:color w:val="FF0000"/>
@@ -345,7 +345,7 @@
     </w:p>
     <w:p>
       <w:pPr>
-        <w:pStyle w:val="Normal1"/>
+        <w:pStyle w:val="LOnormal"/>
         <w:numPr>
           <w:ilvl w:val="0"/>
           <w:numId w:val="1"/>
@@ -363,7 +363,7 @@
     </w:p>
     <w:p>
       <w:pPr>
-        <w:pStyle w:val="Normal1"/>
+        <w:pStyle w:val="LOnormal"/>
         <w:numPr>
           <w:ilvl w:val="0"/>
           <w:numId w:val="1"/>
@@ -382,7 +382,7 @@
     </w:p>
     <w:p>
       <w:pPr>
-        <w:pStyle w:val="Normal1"/>
+        <w:pStyle w:val="LOnormal"/>
         <w:numPr>
           <w:ilvl w:val="0"/>
           <w:numId w:val="1"/>
@@ -401,17 +401,17 @@
     </w:p>
     <w:p>
       <w:pPr>
-        <w:pStyle w:val="Normal1"/>
-        <w:ind w:left="0" w:hanging="0"/>
-        <w:rPr/>
-      </w:pPr>
-      <w:r>
-        <w:rPr/>
-      </w:r>
-    </w:p>
-    <w:p>
-      <w:pPr>
-        <w:pStyle w:val="Normal1"/>
+        <w:pStyle w:val="LOnormal"/>
+        <w:ind w:left="0" w:hanging="0"/>
+        <w:rPr/>
+      </w:pPr>
+      <w:r>
+        <w:rPr/>
+      </w:r>
+    </w:p>
+    <w:p>
+      <w:pPr>
+        <w:pStyle w:val="LOnormal"/>
         <w:ind w:left="0" w:hanging="0"/>
         <w:rPr>
           <w:b/>
@@ -437,7 +437,7 @@
     </w:p>
     <w:p>
       <w:pPr>
-        <w:pStyle w:val="Normal1"/>
+        <w:pStyle w:val="LOnormal"/>
         <w:ind w:left="0" w:hanging="0"/>
         <w:rPr/>
       </w:pPr>
@@ -448,7 +448,7 @@
     </w:p>
     <w:p>
       <w:pPr>
-        <w:pStyle w:val="Normal1"/>
+        <w:pStyle w:val="LOnormal"/>
         <w:ind w:left="0" w:hanging="0"/>
         <w:rPr/>
       </w:pPr>
@@ -459,17 +459,17 @@
     </w:p>
     <w:p>
       <w:pPr>
-        <w:pStyle w:val="Normal1"/>
-        <w:ind w:left="0" w:hanging="0"/>
-        <w:rPr/>
-      </w:pPr>
-      <w:r>
-        <w:rPr/>
-      </w:r>
-    </w:p>
-    <w:p>
-      <w:pPr>
-        <w:pStyle w:val="Normal1"/>
+        <w:pStyle w:val="LOnormal"/>
+        <w:ind w:left="0" w:hanging="0"/>
+        <w:rPr/>
+      </w:pPr>
+      <w:r>
+        <w:rPr/>
+      </w:r>
+    </w:p>
+    <w:p>
+      <w:pPr>
+        <w:pStyle w:val="LOnormal"/>
         <w:ind w:left="0" w:hanging="0"/>
         <w:rPr/>
       </w:pPr>
@@ -480,7 +480,7 @@
     </w:p>
     <w:p>
       <w:pPr>
-        <w:pStyle w:val="Normal1"/>
+        <w:pStyle w:val="LOnormal"/>
         <w:numPr>
           <w:ilvl w:val="0"/>
           <w:numId w:val="2"/>
@@ -506,7 +506,7 @@
     </w:p>
     <w:p>
       <w:pPr>
-        <w:pStyle w:val="Normal1"/>
+        <w:pStyle w:val="LOnormal"/>
         <w:numPr>
           <w:ilvl w:val="0"/>
           <w:numId w:val="2"/>
@@ -532,16 +532,16 @@
     </w:p>
     <w:p>
       <w:pPr>
-        <w:pStyle w:val="Normal1"/>
-        <w:rPr/>
-      </w:pPr>
-      <w:r>
-        <w:rPr/>
-      </w:r>
-    </w:p>
-    <w:p>
-      <w:pPr>
-        <w:pStyle w:val="Normal1"/>
+        <w:pStyle w:val="LOnormal"/>
+        <w:rPr/>
+      </w:pPr>
+      <w:r>
+        <w:rPr/>
+      </w:r>
+    </w:p>
+    <w:p>
+      <w:pPr>
+        <w:pStyle w:val="LOnormal"/>
         <w:rPr/>
       </w:pPr>
       <w:r>
@@ -551,25 +551,230 @@
     </w:p>
     <w:p>
       <w:pPr>
-        <w:pStyle w:val="Normal1"/>
-        <w:rPr/>
-      </w:pPr>
-      <w:r>
-        <w:rPr/>
-      </w:r>
-    </w:p>
-    <w:p>
-      <w:pPr>
-        <w:pStyle w:val="Normal1"/>
-        <w:rPr/>
-      </w:pPr>
-      <w:r>
-        <w:rPr/>
-      </w:r>
-    </w:p>
-    <w:p>
-      <w:pPr>
-        <w:pStyle w:val="Normal1"/>
+        <w:pStyle w:val="LOnormal"/>
+        <w:rPr/>
+      </w:pPr>
+      <w:r>
+        <w:rPr/>
+      </w:r>
+    </w:p>
+    <w:p>
+      <w:pPr>
+        <w:pStyle w:val="LOnormal"/>
+        <w:rPr/>
+      </w:pPr>
+      <w:r>
+        <w:rPr/>
+      </w:r>
+    </w:p>
+    <w:p>
+      <w:pPr>
+        <w:pStyle w:val="LOnormal"/>
+        <w:ind w:left="0" w:hanging="0"/>
+        <w:rPr/>
+      </w:pPr>
+      <w:r>
+        <w:rPr/>
+      </w:r>
+      <w:r>
+        <w:br w:type="page"/>
+      </w:r>
+    </w:p>
+    <w:p>
+      <w:pPr>
+        <w:pStyle w:val="LOnormal"/>
+        <w:ind w:left="0" w:hanging="0"/>
+        <w:rPr/>
+      </w:pPr>
+      <w:r>
+        <w:rPr/>
+        <w:t>Otras notas</w:t>
+      </w:r>
+    </w:p>
+    <w:p>
+      <w:pPr>
+        <w:pStyle w:val="LOnormal"/>
+        <w:ind w:left="0" w:hanging="0"/>
+        <w:rPr/>
+      </w:pPr>
+      <w:r>
+        <w:rPr/>
+      </w:r>
+    </w:p>
+    <w:p>
+      <w:pPr>
+        <w:pStyle w:val="Normal"/>
+        <w:ind w:left="0" w:hanging="0"/>
+        <w:rPr>
+          <w:rFonts w:ascii="monospace;Droid Sans Mono;monospace;monospace;Droid Sans Fallback" w:hAnsi="monospace;Droid Sans Mono;monospace;monospace;Droid Sans Fallback"/>
+          <w:b w:val="false"/>
+          <w:color w:val="000000"/>
+          <w:sz w:val="21"/>
+          <w:shd w:fill="FFFFFE" w:val="clear"/>
+        </w:rPr>
+      </w:pPr>
+      <w:r>
+        <w:rPr>
+          <w:rFonts w:ascii="monospace;Droid Sans Mono;monospace;monospace;Droid Sans Fallback" w:hAnsi="monospace;Droid Sans Mono;monospace;monospace;Droid Sans Fallback"/>
+          <w:b w:val="false"/>
+          <w:color w:val="000000"/>
+          <w:sz w:val="21"/>
+          <w:shd w:fill="FFFFFE" w:val="clear"/>
+        </w:rPr>
+        <w:t>topicos de sklearn (ver imagen guardada)</w:t>
+      </w:r>
+    </w:p>
+    <w:p>
+      <w:pPr>
+        <w:pStyle w:val="Normal"/>
+        <w:spacing w:lineRule="atLeast" w:line="285" w:before="0" w:after="283"/>
+        <w:rPr/>
+      </w:pPr>
+      <w:r>
+        <w:rPr/>
+      </w:r>
+    </w:p>
+    <w:p>
+      <w:pPr>
+        <w:pStyle w:val="Normal"/>
+        <w:spacing w:lineRule="atLeast" w:line="285"/>
+        <w:rPr>
+          <w:rFonts w:ascii="monospace;Droid Sans Mono;monospace;monospace;Droid Sans Fallback" w:hAnsi="monospace;Droid Sans Mono;monospace;monospace;Droid Sans Fallback"/>
+          <w:b w:val="false"/>
+          <w:color w:val="000000"/>
+          <w:sz w:val="21"/>
+          <w:shd w:fill="FFFFFE" w:val="clear"/>
+        </w:rPr>
+      </w:pPr>
+      <w:r>
+        <w:rPr>
+          <w:rFonts w:ascii="monospace;Droid Sans Mono;monospace;monospace;Droid Sans Fallback" w:hAnsi="monospace;Droid Sans Mono;monospace;monospace;Droid Sans Fallback"/>
+          <w:b w:val="false"/>
+          <w:color w:val="000000"/>
+          <w:sz w:val="21"/>
+          <w:shd w:fill="FFFFFE" w:val="clear"/>
+        </w:rPr>
+        <w:t>1 embedings</w:t>
+      </w:r>
+    </w:p>
+    <w:p>
+      <w:pPr>
+        <w:pStyle w:val="Normal"/>
+        <w:spacing w:lineRule="atLeast" w:line="285"/>
+        <w:rPr>
+          <w:rFonts w:ascii="monospace;Droid Sans Mono;monospace;monospace;Droid Sans Fallback" w:hAnsi="monospace;Droid Sans Mono;monospace;monospace;Droid Sans Fallback"/>
+          <w:b w:val="false"/>
+          <w:color w:val="000000"/>
+          <w:sz w:val="21"/>
+          <w:shd w:fill="FFFFFE" w:val="clear"/>
+        </w:rPr>
+      </w:pPr>
+      <w:r>
+        <w:rPr>
+          <w:rFonts w:ascii="monospace;Droid Sans Mono;monospace;monospace;Droid Sans Fallback" w:hAnsi="monospace;Droid Sans Mono;monospace;monospace;Droid Sans Fallback"/>
+          <w:b w:val="false"/>
+          <w:color w:val="000000"/>
+          <w:sz w:val="21"/>
+          <w:shd w:fill="FFFFFE" w:val="clear"/>
+        </w:rPr>
+        <w:t>6 sequence 2 sequence</w:t>
+      </w:r>
+    </w:p>
+    <w:p>
+      <w:pPr>
+        <w:pStyle w:val="Normal"/>
+        <w:spacing w:lineRule="atLeast" w:line="285"/>
+        <w:rPr>
+          <w:rFonts w:ascii="monospace;Droid Sans Mono;monospace;monospace;Droid Sans Fallback" w:hAnsi="monospace;Droid Sans Mono;monospace;monospace;Droid Sans Fallback"/>
+          <w:b w:val="false"/>
+          <w:color w:val="000000"/>
+          <w:sz w:val="21"/>
+          <w:shd w:fill="FFFFFE" w:val="clear"/>
+        </w:rPr>
+      </w:pPr>
+      <w:r>
+        <w:rPr>
+          <w:rFonts w:ascii="monospace;Droid Sans Mono;monospace;monospace;Droid Sans Fallback" w:hAnsi="monospace;Droid Sans Mono;monospace;monospace;Droid Sans Fallback"/>
+          <w:b w:val="false"/>
+          <w:color w:val="000000"/>
+          <w:sz w:val="21"/>
+          <w:shd w:fill="FFFFFE" w:val="clear"/>
+        </w:rPr>
+        <w:t>3 herramientas - implementacion</w:t>
+      </w:r>
+    </w:p>
+    <w:p>
+      <w:pPr>
+        <w:pStyle w:val="Normal"/>
+        <w:spacing w:lineRule="atLeast" w:line="285"/>
+        <w:rPr>
+          <w:rFonts w:ascii="monospace;Droid Sans Mono;monospace;monospace;Droid Sans Fallback" w:hAnsi="monospace;Droid Sans Mono;monospace;monospace;Droid Sans Fallback"/>
+          <w:b w:val="false"/>
+          <w:color w:val="000000"/>
+          <w:sz w:val="21"/>
+          <w:shd w:fill="FFFFFE" w:val="clear"/>
+        </w:rPr>
+      </w:pPr>
+      <w:r>
+        <w:rPr>
+          <w:rFonts w:ascii="monospace;Droid Sans Mono;monospace;monospace;Droid Sans Fallback" w:hAnsi="monospace;Droid Sans Mono;monospace;monospace;Droid Sans Fallback"/>
+          <w:b w:val="false"/>
+          <w:color w:val="000000"/>
+          <w:sz w:val="21"/>
+          <w:shd w:fill="FFFFFE" w:val="clear"/>
+        </w:rPr>
+        <w:t>7 palabras en otro idioma? articulos? parte de nombres?</w:t>
+      </w:r>
+    </w:p>
+    <w:p>
+      <w:pPr>
+        <w:pStyle w:val="Normal"/>
+        <w:spacing w:lineRule="atLeast" w:line="285"/>
+        <w:rPr>
+          <w:rFonts w:ascii="monospace;Droid Sans Mono;monospace;monospace;Droid Sans Fallback" w:hAnsi="monospace;Droid Sans Mono;monospace;monospace;Droid Sans Fallback"/>
+          <w:b w:val="false"/>
+          <w:color w:val="000000"/>
+          <w:sz w:val="21"/>
+          <w:shd w:fill="FFFFFE" w:val="clear"/>
+        </w:rPr>
+      </w:pPr>
+      <w:r>
+        <w:rPr>
+          <w:rFonts w:ascii="monospace;Droid Sans Mono;monospace;monospace;Droid Sans Fallback" w:hAnsi="monospace;Droid Sans Mono;monospace;monospace;Droid Sans Fallback"/>
+          <w:b w:val="false"/>
+          <w:color w:val="000000"/>
+          <w:sz w:val="21"/>
+          <w:shd w:fill="FFFFFE" w:val="clear"/>
+        </w:rPr>
+        <w:t>9 emotions analysis (hater etc)</w:t>
+      </w:r>
+    </w:p>
+    <w:p>
+      <w:pPr>
+        <w:pStyle w:val="Normal"/>
+        <w:spacing w:lineRule="atLeast" w:line="285"/>
+        <w:rPr>
+          <w:rFonts w:ascii="monospace;Droid Sans Mono;monospace;monospace;Droid Sans Fallback" w:hAnsi="monospace;Droid Sans Mono;monospace;monospace;Droid Sans Fallback"/>
+          <w:b w:val="false"/>
+          <w:color w:val="000000"/>
+          <w:sz w:val="21"/>
+          <w:shd w:fill="FFFFFE" w:val="clear"/>
+        </w:rPr>
+      </w:pPr>
+      <w:r>
+        <w:rPr>
+          <w:rFonts w:ascii="monospace;Droid Sans Mono;monospace;monospace;Droid Sans Fallback" w:hAnsi="monospace;Droid Sans Mono;monospace;monospace;Droid Sans Fallback"/>
+          <w:b w:val="false"/>
+          <w:color w:val="000000"/>
+          <w:sz w:val="21"/>
+          <w:shd w:fill="FFFFFE" w:val="clear"/>
+        </w:rPr>
+        <w:t>5 computation and social sceince,</w:t>
+      </w:r>
+    </w:p>
+    <w:p>
+      <w:pPr>
+        <w:pStyle w:val="LOnormal"/>
         <w:ind w:left="0" w:hanging="0"/>
         <w:rPr/>
       </w:pPr>
@@ -1299,6 +1504,7 @@
     <w:qFormat/>
     <w:pPr>
       <w:widowControl/>
+      <w:suppressAutoHyphens w:val="true"/>
       <w:bidi w:val="0"/>
       <w:spacing w:lineRule="auto" w:line="276" w:before="0" w:after="0"/>
       <w:jc w:val="left"/>
@@ -1314,8 +1520,8 @@
   </w:style>
   <w:style w:type="paragraph" w:styleId="Ttulo1">
     <w:name w:val="Heading 1"/>
-    <w:basedOn w:val="Normal1"/>
-    <w:next w:val="Normal1"/>
+    <w:basedOn w:val="LOnormal"/>
+    <w:next w:val="LOnormal"/>
     <w:qFormat/>
     <w:pPr>
       <w:keepNext w:val="true"/>
@@ -1330,8 +1536,8 @@
   </w:style>
   <w:style w:type="paragraph" w:styleId="Ttulo2">
     <w:name w:val="Heading 2"/>
-    <w:basedOn w:val="Normal1"/>
-    <w:next w:val="Normal1"/>
+    <w:basedOn w:val="LOnormal"/>
+    <w:next w:val="LOnormal"/>
     <w:qFormat/>
     <w:pPr>
       <w:keepNext w:val="true"/>
@@ -1347,8 +1553,8 @@
   </w:style>
   <w:style w:type="paragraph" w:styleId="Ttulo3">
     <w:name w:val="Heading 3"/>
-    <w:basedOn w:val="Normal1"/>
-    <w:next w:val="Normal1"/>
+    <w:basedOn w:val="LOnormal"/>
+    <w:next w:val="LOnormal"/>
     <w:qFormat/>
     <w:pPr>
       <w:keepNext w:val="true"/>
@@ -1365,8 +1571,8 @@
   </w:style>
   <w:style w:type="paragraph" w:styleId="Ttulo4">
     <w:name w:val="Heading 4"/>
-    <w:basedOn w:val="Normal1"/>
-    <w:next w:val="Normal1"/>
+    <w:basedOn w:val="LOnormal"/>
+    <w:next w:val="LOnormal"/>
     <w:qFormat/>
     <w:pPr>
       <w:keepNext w:val="true"/>
@@ -1382,8 +1588,8 @@
   </w:style>
   <w:style w:type="paragraph" w:styleId="Ttulo5">
     <w:name w:val="Heading 5"/>
-    <w:basedOn w:val="Normal1"/>
-    <w:next w:val="Normal1"/>
+    <w:basedOn w:val="LOnormal"/>
+    <w:next w:val="LOnormal"/>
     <w:qFormat/>
     <w:pPr>
       <w:keepNext w:val="true"/>
@@ -1399,8 +1605,8 @@
   </w:style>
   <w:style w:type="paragraph" w:styleId="Ttulo6">
     <w:name w:val="Heading 6"/>
-    <w:basedOn w:val="Normal1"/>
-    <w:next w:val="Normal1"/>
+    <w:basedOn w:val="LOnormal"/>
+    <w:next w:val="LOnormal"/>
     <w:qFormat/>
     <w:pPr>
       <w:keepNext w:val="true"/>
@@ -1476,11 +1682,12 @@
     </w:pPr>
     <w:rPr/>
   </w:style>
-  <w:style w:type="paragraph" w:styleId="Normal1" w:default="1">
+  <w:style w:type="paragraph" w:styleId="LOnormal" w:default="1">
     <w:name w:val="LO-normal"/>
     <w:qFormat/>
     <w:pPr>
       <w:widowControl/>
+      <w:suppressAutoHyphens w:val="true"/>
       <w:bidi w:val="0"/>
       <w:spacing w:lineRule="auto" w:line="276" w:before="0" w:after="0"/>
       <w:jc w:val="left"/>
@@ -1496,8 +1703,8 @@
   </w:style>
   <w:style w:type="paragraph" w:styleId="Ttulogeneral">
     <w:name w:val="Title"/>
-    <w:basedOn w:val="Normal1"/>
-    <w:next w:val="Normal1"/>
+    <w:basedOn w:val="LOnormal"/>
+    <w:next w:val="LOnormal"/>
     <w:qFormat/>
     <w:pPr>
       <w:keepNext w:val="true"/>
@@ -1512,8 +1719,8 @@
   </w:style>
   <w:style w:type="paragraph" w:styleId="Subttulo">
     <w:name w:val="Subtitle"/>
-    <w:basedOn w:val="Normal1"/>
-    <w:next w:val="Normal1"/>
+    <w:basedOn w:val="LOnormal"/>
+    <w:next w:val="LOnormal"/>
     <w:qFormat/>
     <w:pPr>
       <w:keepNext w:val="true"/>

</xml_diff>